<commit_message>
Added logic for removing routes and showorhiding columns
</commit_message>
<xml_diff>
--- a/UI RIbbon Button Logic - to implement.docx
+++ b/UI RIbbon Button Logic - to implement.docx
@@ -100,18 +100,52 @@
       <w:r>
         <w:t>checkbox for removing all</w:t>
       </w:r>
+    </w:p>
+    <w:p>
+      <w:r>
+        <w:t>figure out why the rows are getting added twice</w:t>
+      </w:r>
+      <w:r>
+        <w:t>. done</w:t>
+      </w:r>
+    </w:p>
+    <w:p/>
+    <w:p/>
+    <w:p>
+      <w:hyperlink r:id="rId5" w:history="1">
+        <w:r>
+          <w:rPr>
+            <w:rStyle w:val="Hyperlink"/>
+          </w:rPr>
+          <w:t>https://www.shutterstock.com/video/clip-1032775244-hud-digital-screen-circular-loading-ui-animation</w:t>
+        </w:r>
+      </w:hyperlink>
+    </w:p>
+    <w:p/>
+    <w:p>
+      <w:hyperlink r:id="rId6" w:history="1">
+        <w:r>
+          <w:rPr>
+            <w:rStyle w:val="Hyperlink"/>
+          </w:rPr>
+          <w:t>https://airbrake.io/blog/dotnet-exception-handling/system-threading-threadabortexception</w:t>
+        </w:r>
+      </w:hyperlink>
+    </w:p>
+    <w:p>
       <w:bookmarkStart w:id="0" w:name="_GoBack"/>
       <w:bookmarkEnd w:id="0"/>
     </w:p>
     <w:p>
-      <w:r>
-        <w:t>figure out why the rows are getting added twice</w:t>
-      </w:r>
-      <w:r>
-        <w:t>. done</w:t>
-      </w:r>
-    </w:p>
-    <w:p/>
+      <w:hyperlink r:id="rId7" w:history="1">
+        <w:r>
+          <w:rPr>
+            <w:rStyle w:val="Hyperlink"/>
+          </w:rPr>
+          <w:t>https://hnet.com/png-to-jpg/</w:t>
+        </w:r>
+      </w:hyperlink>
+    </w:p>
     <w:sectPr>
       <w:pgSz w:w="12240" w:h="15840"/>
       <w:pgMar w:top="1440" w:right="1440" w:bottom="1440" w:left="1440" w:header="720" w:footer="720" w:gutter="0"/>
@@ -677,6 +711,18 @@
       <w:contextualSpacing/>
     </w:pPr>
   </w:style>
+  <w:style w:type="character" w:styleId="Hyperlink">
+    <w:name w:val="Hyperlink"/>
+    <w:basedOn w:val="DefaultParagraphFont"/>
+    <w:uiPriority w:val="99"/>
+    <w:semiHidden/>
+    <w:unhideWhenUsed/>
+    <w:rsid w:val="00697BC8"/>
+    <w:rPr>
+      <w:color w:val="0000FF"/>
+      <w:u w:val="single"/>
+    </w:rPr>
+  </w:style>
 </w:styles>
 </file>
 

</xml_diff>